<commit_message>
Update - Documentation, zip Save File
Updatet Documentation
Images are loaded into RAM
New Save file .pnts:
zip-like file for easy sharing of counts

+ various bugfixes
</commit_message>
<xml_diff>
--- a/doc/Documentation.docx
+++ b/doc/Documentation.docx
@@ -506,6 +506,50 @@
           <w:lang w:val="en-US"/>
         </w:rPr>
         <w:t xml:space="preserve"> project</w:t>
+      </w:r>
+      <w:r>
+        <w:rPr>
+          <w:lang w:val="en-US"/>
+        </w:rPr>
+        <w:t xml:space="preserve">. </w:t>
+      </w:r>
+    </w:p>
+    <w:p>
+      <w:pPr>
+        <w:pStyle w:val="KeinLeerraum"/>
+        <w:ind w:left="708"/>
+        <w:rPr>
+          <w:lang w:val="en-US"/>
+        </w:rPr>
+      </w:pPr>
+    </w:p>
+    <w:p>
+      <w:pPr>
+        <w:pStyle w:val="KeinLeerraum"/>
+        <w:ind w:left="708"/>
+        <w:rPr>
+          <w:lang w:val="en-US"/>
+        </w:rPr>
+      </w:pPr>
+      <w:r>
+        <w:rPr>
+          <w:lang w:val="en-US"/>
+        </w:rPr>
+        <w:t>If you don’t want to move images around, you can save the project later as a “.</w:t>
+      </w:r>
+      <w:proofErr w:type="spellStart"/>
+      <w:r>
+        <w:rPr>
+          <w:lang w:val="en-US"/>
+        </w:rPr>
+        <w:t>pnts</w:t>
+      </w:r>
+      <w:proofErr w:type="spellEnd"/>
+      <w:r>
+        <w:rPr>
+          <w:lang w:val="en-US"/>
+        </w:rPr>
+        <w:t>” file. This is a zip-like file containing all the information and images.</w:t>
       </w:r>
     </w:p>
     <w:p>
@@ -743,6 +787,27 @@
     </w:p>
     <w:p>
       <w:pPr>
+        <w:ind w:left="708" w:firstLine="2"/>
+        <w:rPr>
+          <w:lang w:val="en-US"/>
+        </w:rPr>
+      </w:pPr>
+      <w:r>
+        <w:rPr>
+          <w:lang w:val="en-US"/>
+        </w:rPr>
+        <w:lastRenderedPageBreak/>
+        <w:t>You can also add i</w:t>
+      </w:r>
+      <w:r>
+        <w:rPr>
+          <w:lang w:val="en-US"/>
+        </w:rPr>
+        <w:t>mages through the File menu (“Add Image to project”) or by clicking the button on the bottom “Open Directory”.</w:t>
+      </w:r>
+    </w:p>
+    <w:p>
+      <w:pPr>
         <w:pStyle w:val="Untertitel"/>
         <w:ind w:left="708"/>
         <w:rPr>
@@ -771,7 +836,6 @@
           <w:u w:val="single"/>
           <w:lang w:val="en-US"/>
         </w:rPr>
-        <w:lastRenderedPageBreak/>
         <mc:AlternateContent>
           <mc:Choice Requires="wps">
             <w:drawing>
@@ -1566,6 +1630,7 @@
     </w:p>
     <w:p>
       <w:pPr>
+        <w:ind w:left="360"/>
         <w:rPr>
           <w:lang w:val="en-US"/>
         </w:rPr>
@@ -1598,6 +1663,7 @@
           <w:ilvl w:val="0"/>
           <w:numId w:val="2"/>
         </w:numPr>
+        <w:ind w:left="1080"/>
         <w:rPr>
           <w:lang w:val="en-US"/>
         </w:rPr>
@@ -1616,6 +1682,7 @@
           <w:ilvl w:val="0"/>
           <w:numId w:val="2"/>
         </w:numPr>
+        <w:ind w:left="1080"/>
         <w:rPr>
           <w:lang w:val="en-US"/>
         </w:rPr>
@@ -1634,6 +1701,7 @@
           <w:ilvl w:val="0"/>
           <w:numId w:val="2"/>
         </w:numPr>
+        <w:ind w:left="1080"/>
         <w:rPr>
           <w:lang w:val="en-US"/>
         </w:rPr>
@@ -1652,6 +1720,7 @@
           <w:ilvl w:val="0"/>
           <w:numId w:val="2"/>
         </w:numPr>
+        <w:ind w:left="1080"/>
         <w:rPr>
           <w:lang w:val="en-US"/>
         </w:rPr>
@@ -1685,6 +1754,7 @@
     </w:p>
     <w:p>
       <w:pPr>
+        <w:ind w:left="708"/>
         <w:rPr>
           <w:lang w:val="en-US"/>
         </w:rPr>
@@ -1699,6 +1769,7 @@
     <w:p>
       <w:pPr>
         <w:pStyle w:val="berschrift3"/>
+        <w:ind w:left="708"/>
         <w:rPr>
           <w:b/>
           <w:bCs/>
@@ -1716,6 +1787,7 @@
     </w:p>
     <w:p>
       <w:pPr>
+        <w:ind w:left="708"/>
         <w:rPr>
           <w:lang w:val="en-US"/>
         </w:rPr>
@@ -1729,6 +1801,7 @@
     </w:p>
     <w:p>
       <w:pPr>
+        <w:ind w:left="708"/>
         <w:rPr>
           <w:lang w:val="en-US"/>
         </w:rPr>
@@ -1742,196 +1815,801 @@
     </w:p>
     <w:p>
       <w:pPr>
-        <w:rPr>
-          <w:lang w:val="en-US"/>
-        </w:rPr>
-      </w:pPr>
-      <w:r>
-        <w:rPr>
-          <w:lang w:val="en-US"/>
-        </w:rPr>
-        <w:t xml:space="preserve">By clicking “Add” you will skip the naming and add a component with the name of the category </w:t>
+        <w:ind w:left="708"/>
+        <w:rPr>
+          <w:lang w:val="en-US"/>
+        </w:rPr>
+      </w:pPr>
+      <w:r>
+        <w:rPr>
+          <w:lang w:val="en-US"/>
+        </w:rPr>
+        <w:t>By clicking “Add” you will skip the naming and add a component with the name of the category plus count such as “Capacitor #5”.</w:t>
+      </w:r>
+    </w:p>
+    <w:p>
+      <w:pPr>
+        <w:pStyle w:val="berschrift3"/>
+        <w:rPr>
+          <w:b/>
+          <w:bCs/>
+          <w:lang w:val="en-US"/>
+        </w:rPr>
+      </w:pPr>
+      <w:r>
+        <w:rPr>
+          <w:b/>
+          <w:bCs/>
+          <w:lang w:val="en-US"/>
+        </w:rPr>
+        <w:t>Deleting Categories and Components</w:t>
+      </w:r>
+    </w:p>
+    <w:p>
+      <w:pPr>
+        <w:ind w:firstLine="708"/>
+        <w:rPr>
+          <w:lang w:val="en-US"/>
+        </w:rPr>
+      </w:pPr>
+      <w:r>
+        <w:rPr>
+          <w:lang w:val="en-US"/>
+        </w:rPr>
+        <w:t>Select the category or component you want to delete and click the “Delete” button.</w:t>
+      </w:r>
+    </w:p>
+    <w:p>
+      <w:pPr>
+        <w:pStyle w:val="berschrift3"/>
+        <w:rPr>
+          <w:b/>
+          <w:bCs/>
+          <w:lang w:val="en-US"/>
+        </w:rPr>
+      </w:pPr>
+      <w:r>
+        <w:rPr>
+          <w:b/>
+          <w:bCs/>
+          <w:lang w:val="en-US"/>
+        </w:rPr>
+        <w:lastRenderedPageBreak/>
+        <w:t>Renaming Components</w:t>
+      </w:r>
+    </w:p>
+    <w:p>
+      <w:pPr>
+        <w:ind w:firstLine="708"/>
+        <w:rPr>
+          <w:lang w:val="en-US"/>
+        </w:rPr>
+      </w:pPr>
+      <w:r>
+        <w:rPr>
+          <w:lang w:val="en-US"/>
+        </w:rPr>
+        <w:t>Right-click on a component or category and choose “Rename”.</w:t>
+      </w:r>
+    </w:p>
+    <w:p>
+      <w:pPr>
+        <w:pStyle w:val="berschrift3"/>
+        <w:rPr>
+          <w:b/>
+          <w:bCs/>
+          <w:lang w:val="en-US"/>
+        </w:rPr>
+      </w:pPr>
+      <w:r>
+        <w:rPr>
+          <w:b/>
+          <w:bCs/>
+          <w:lang w:val="en-US"/>
+        </w:rPr>
+        <w:t>Changing the color of components</w:t>
+      </w:r>
+    </w:p>
+    <w:p>
+      <w:pPr>
+        <w:ind w:firstLine="708"/>
+        <w:rPr>
+          <w:lang w:val="en-US"/>
+        </w:rPr>
+      </w:pPr>
+      <w:r>
+        <w:rPr>
+          <w:lang w:val="en-US"/>
+        </w:rPr>
+        <w:t>Click on the color besides the component name and choose any of your liking</w:t>
+      </w:r>
+    </w:p>
+    <w:p>
+      <w:pPr>
+        <w:pStyle w:val="berschrift3"/>
+        <w:rPr>
+          <w:b/>
+          <w:bCs/>
+          <w:lang w:val="en-US"/>
+        </w:rPr>
+      </w:pPr>
+      <w:r>
+        <w:rPr>
+          <w:b/>
+          <w:bCs/>
+          <w:lang w:val="en-US"/>
+        </w:rPr>
+        <w:t>Select PCB/ECU</w:t>
+      </w:r>
+    </w:p>
+    <w:p>
+      <w:pPr>
+        <w:ind w:left="708"/>
+        <w:rPr>
+          <w:lang w:val="en-US"/>
+        </w:rPr>
+      </w:pPr>
+      <w:r>
+        <w:rPr>
+          <w:lang w:val="en-US"/>
+        </w:rPr>
+        <w:t xml:space="preserve">In order to change the current edited PCB/ECU, expand the tree in the lower end of the Component and ECU Tree View. Double click </w:t>
+      </w:r>
+      <w:r>
+        <w:rPr>
+          <w:lang w:val="en-US"/>
+        </w:rPr>
+        <w:t>on “Top” or “Bottom” in the respective PCB/ECU to load the count and image.</w:t>
+      </w:r>
+    </w:p>
+    <w:p>
+      <w:pPr>
+        <w:pStyle w:val="berschrift3"/>
+        <w:rPr>
+          <w:b/>
+          <w:bCs/>
+          <w:lang w:val="en-US"/>
+        </w:rPr>
+      </w:pPr>
+      <w:r>
+        <w:rPr>
+          <w:b/>
+          <w:bCs/>
+          <w:lang w:val="en-US"/>
+        </w:rPr>
+        <w:t>Change Grid and Point Size</w:t>
+      </w:r>
+    </w:p>
+    <w:p>
+      <w:pPr>
+        <w:ind w:left="708"/>
+        <w:rPr>
+          <w:lang w:val="en-US"/>
+        </w:rPr>
+      </w:pPr>
+      <w:r>
+        <w:rPr>
+          <w:lang w:val="en-US"/>
+        </w:rPr>
+        <w:t>The button on the bottom of panel 1 adjust the size of the grid and the point size. Checkboxes enable or disable grid and points</w:t>
+      </w:r>
+    </w:p>
+    <w:p>
+      <w:pPr>
+        <w:pStyle w:val="berschrift2"/>
+        <w:rPr>
+          <w:b/>
+          <w:bCs/>
+          <w:u w:val="single"/>
+          <w:lang w:val="en-US"/>
+        </w:rPr>
+      </w:pPr>
+      <w:r>
+        <w:rPr>
+          <w:b/>
+          <w:bCs/>
+          <w:u w:val="single"/>
+          <w:lang w:val="en-US"/>
+        </w:rPr>
+        <w:t>Graphics View</w:t>
+      </w:r>
+    </w:p>
+    <w:p>
+      <w:pPr>
+        <w:ind w:firstLine="708"/>
+        <w:rPr>
+          <w:lang w:val="en-US"/>
+        </w:rPr>
+      </w:pPr>
+      <w:r>
+        <w:rPr>
+          <w:lang w:val="en-US"/>
+        </w:rPr>
+        <w:t xml:space="preserve">In this pane the current image is displayed. </w:t>
+      </w:r>
+    </w:p>
+    <w:p>
+      <w:pPr>
+        <w:pStyle w:val="berschrift3"/>
+        <w:rPr>
+          <w:b/>
+          <w:bCs/>
+          <w:lang w:val="en-US"/>
+        </w:rPr>
+      </w:pPr>
+      <w:r>
+        <w:rPr>
+          <w:b/>
+          <w:bCs/>
+          <w:lang w:val="en-US"/>
+        </w:rPr>
+        <w:t>Counting</w:t>
+      </w:r>
+    </w:p>
+    <w:p>
+      <w:pPr>
+        <w:ind w:left="708"/>
+        <w:rPr>
+          <w:lang w:val="en-US"/>
+        </w:rPr>
+      </w:pPr>
+      <w:r>
+        <w:rPr>
+          <w:lang w:val="en-US"/>
+        </w:rPr>
+        <w:t>Be sure that “Edit Counts” is selected in the Toolbar or in the “Edit” menu.</w:t>
+      </w:r>
+    </w:p>
+    <w:p>
+      <w:pPr>
+        <w:ind w:left="708"/>
+        <w:rPr>
+          <w:lang w:val="en-US"/>
+        </w:rPr>
+      </w:pPr>
+      <w:r>
+        <w:rPr>
+          <w:lang w:val="en-US"/>
+        </w:rPr>
+        <w:t xml:space="preserve">In order to count select a component in panel 1. </w:t>
+      </w:r>
+    </w:p>
+    <w:p>
+      <w:pPr>
+        <w:ind w:left="708"/>
+        <w:rPr>
+          <w:lang w:val="en-US"/>
+        </w:rPr>
+      </w:pPr>
+      <w:r>
+        <w:rPr>
+          <w:lang w:val="en-US"/>
+        </w:rPr>
+        <w:t>Hover the mouse over the image in press “CTRL” while clicking. This will add a count to the PCB.</w:t>
+      </w:r>
+    </w:p>
+    <w:p>
+      <w:pPr>
+        <w:pStyle w:val="berschrift3"/>
+        <w:rPr>
+          <w:b/>
+          <w:bCs/>
+          <w:lang w:val="en-US"/>
+        </w:rPr>
+      </w:pPr>
+      <w:r>
+        <w:rPr>
+          <w:b/>
+          <w:bCs/>
+          <w:lang w:val="en-US"/>
+        </w:rPr>
+        <w:t xml:space="preserve">Removing Counts </w:t>
+      </w:r>
+    </w:p>
+    <w:p>
+      <w:pPr>
+        <w:ind w:left="708"/>
+        <w:rPr>
+          <w:lang w:val="en-US"/>
+        </w:rPr>
+      </w:pPr>
+      <w:r>
+        <w:rPr>
+          <w:lang w:val="en-US"/>
+        </w:rPr>
+        <w:t>Be sure that “Edit Counts” is selected in the Toolbar or in the “Edit” menu.</w:t>
+      </w:r>
+    </w:p>
+    <w:p>
+      <w:pPr>
+        <w:ind w:left="708"/>
+        <w:rPr>
+          <w:lang w:val="en-US"/>
+        </w:rPr>
+      </w:pPr>
+      <w:r>
+        <w:rPr>
+          <w:lang w:val="en-US"/>
+        </w:rPr>
+        <w:t>Hover the mouse over panel 2. Press “Shift” and drag the mouse over the counts you want to delete. The counts will be selected as visible by a thin red circle around them. Press “del” to delete.</w:t>
+      </w:r>
+    </w:p>
+    <w:p>
+      <w:pPr>
+        <w:pStyle w:val="berschrift3"/>
+        <w:ind w:left="708"/>
+        <w:rPr>
+          <w:b/>
+          <w:bCs/>
+          <w:lang w:val="en-US"/>
+        </w:rPr>
+      </w:pPr>
+      <w:r>
+        <w:rPr>
+          <w:b/>
+          <w:bCs/>
+          <w:lang w:val="en-US"/>
+        </w:rPr>
+        <w:t>General Controls</w:t>
+      </w:r>
+    </w:p>
+    <w:p>
+      <w:pPr>
+        <w:ind w:left="708"/>
+        <w:rPr>
+          <w:lang w:val="en-US"/>
+        </w:rPr>
+      </w:pPr>
+      <w:r>
+        <w:rPr>
+          <w:lang w:val="en-US"/>
+        </w:rPr>
+        <w:t>Zoom by using the mouse wheel and drag the image by clicking and dragging.</w:t>
+      </w:r>
+    </w:p>
+    <w:p>
+      <w:pPr>
+        <w:ind w:left="708"/>
+        <w:rPr>
+          <w:lang w:val="en-US"/>
+        </w:rPr>
+      </w:pPr>
+      <w:r>
+        <w:rPr>
+          <w:lang w:val="en-US"/>
+        </w:rPr>
+        <w:t>See also in the help menu</w:t>
+      </w:r>
+    </w:p>
+    <w:p>
+      <w:pPr>
+        <w:pStyle w:val="berschrift2"/>
+        <w:rPr>
+          <w:b/>
+          <w:bCs/>
+          <w:u w:val="single"/>
+          <w:lang w:val="en-US"/>
+        </w:rPr>
+      </w:pPr>
+      <w:r>
+        <w:rPr>
+          <w:b/>
+          <w:bCs/>
+          <w:u w:val="single"/>
+          <w:lang w:val="en-US"/>
+        </w:rPr>
+        <w:t>Component Details</w:t>
+      </w:r>
+    </w:p>
+    <w:p>
+      <w:pPr>
+        <w:ind w:left="708"/>
+        <w:rPr>
+          <w:lang w:val="en-US"/>
+        </w:rPr>
+      </w:pPr>
+      <w:r>
+        <w:rPr>
+          <w:lang w:val="en-US"/>
+        </w:rPr>
+        <w:t>In this pane you can edit component details which will be saved. You can also change the name and Top/Bottom assignment of the current PCB in the uppermost fields.</w:t>
+      </w:r>
+    </w:p>
+    <w:p>
+      <w:pPr>
+        <w:pStyle w:val="berschrift2"/>
+        <w:rPr>
+          <w:b/>
+          <w:bCs/>
+          <w:u w:val="single"/>
+          <w:lang w:val="en-US"/>
+        </w:rPr>
+      </w:pPr>
+      <w:r>
+        <w:rPr>
+          <w:b/>
+          <w:bCs/>
+          <w:u w:val="single"/>
+          <w:lang w:val="en-US"/>
+        </w:rPr>
+        <w:t>Toolbar</w:t>
+      </w:r>
+    </w:p>
+    <w:p>
+      <w:pPr>
+        <w:ind w:left="708"/>
+        <w:rPr>
+          <w:lang w:val="en-US"/>
+        </w:rPr>
+      </w:pPr>
+      <w:r>
+        <w:rPr>
+          <w:lang w:val="en-US"/>
+        </w:rPr>
+        <w:t>Here you can change the edit modes “Edit Counts” and “Edit Measures”.</w:t>
+      </w:r>
+    </w:p>
+    <w:p>
+      <w:pPr>
+        <w:ind w:left="708"/>
+        <w:rPr>
+          <w:lang w:val="en-US"/>
+        </w:rPr>
+      </w:pPr>
+      <w:r>
+        <w:rPr>
+          <w:lang w:val="en-US"/>
+        </w:rPr>
+        <w:t xml:space="preserve">“Edit Counts” is the default mode and works as described in the Graphics View Chapter. </w:t>
+      </w:r>
+    </w:p>
+    <w:p>
+      <w:pPr>
+        <w:ind w:left="708"/>
+        <w:rPr>
+          <w:lang w:val="en-US"/>
+        </w:rPr>
+      </w:pPr>
+      <w:r>
+        <w:rPr>
+          <w:lang w:val="en-US"/>
+        </w:rPr>
+        <w:t>In “Edit Measures” you can measure the dimensions of components</w:t>
+      </w:r>
+    </w:p>
+    <w:p>
+      <w:pPr>
+        <w:ind w:left="708"/>
+        <w:rPr>
+          <w:lang w:val="en-US"/>
+        </w:rPr>
+      </w:pPr>
+      <w:r>
+        <w:rPr>
+          <w:lang w:val="en-US"/>
+        </w:rPr>
+        <w:t>For this click on “Edit Measures”</w:t>
+      </w:r>
+    </w:p>
+    <w:p>
+      <w:pPr>
+        <w:ind w:left="708"/>
+        <w:rPr>
+          <w:lang w:val="en-US"/>
+        </w:rPr>
+      </w:pPr>
+      <w:r>
+        <w:rPr>
+          <w:lang w:val="en-US"/>
+        </w:rPr>
+        <w:t xml:space="preserve">Click on the image while holding “C”. Drag the mouse so that the resulting rectangle covers the PCB. Release the mouse and a dialog will pop up, asking for the width of the selected region in mm. Now the image is calibrated. To measure click again on the image and hold </w:t>
+      </w:r>
+      <w:r>
+        <w:rPr>
+          <w:lang w:val="en-US"/>
+        </w:rPr>
+        <w:lastRenderedPageBreak/>
+        <w:t xml:space="preserve">“M”. Drag the mouse over the area you want to measure and release the drag. A new rectangle will be drawn also showing the dimensions. </w:t>
+      </w:r>
+    </w:p>
+    <w:p>
+      <w:pPr>
+        <w:ind w:firstLine="708"/>
+        <w:rPr>
+          <w:lang w:val="en-US"/>
+        </w:rPr>
+      </w:pPr>
+      <w:r>
+        <w:rPr>
+          <w:lang w:val="en-US"/>
+        </w:rPr>
+        <w:t>Rectangles can be removed by the same procedure as counts.</w:t>
+      </w:r>
+    </w:p>
+    <w:p>
+      <w:pPr>
+        <w:rPr>
+          <w:lang w:val="en-US"/>
+        </w:rPr>
+      </w:pPr>
+    </w:p>
+    <w:p>
+      <w:pPr>
+        <w:pStyle w:val="berschrift1"/>
+        <w:rPr>
+          <w:b/>
+          <w:bCs/>
+          <w:u w:val="single"/>
+          <w:lang w:val="en-US"/>
+        </w:rPr>
+      </w:pPr>
+      <w:r>
+        <w:rPr>
+          <w:b/>
+          <w:bCs/>
+          <w:u w:val="single"/>
+          <w:lang w:val="en-US"/>
+        </w:rPr>
+        <w:t>Exporting, Saving</w:t>
+      </w:r>
+      <w:r>
+        <w:rPr>
+          <w:b/>
+          <w:bCs/>
+          <w:u w:val="single"/>
+          <w:lang w:val="en-US"/>
+        </w:rPr>
+        <w:t>, Preview</w:t>
+      </w:r>
+      <w:r>
+        <w:rPr>
+          <w:b/>
+          <w:bCs/>
+          <w:u w:val="single"/>
+          <w:lang w:val="en-US"/>
+        </w:rPr>
+        <w:t xml:space="preserve"> and Loading of Projects</w:t>
+      </w:r>
+    </w:p>
+    <w:p>
+      <w:pPr>
+        <w:ind w:left="708"/>
+        <w:rPr>
+          <w:lang w:val="en-US"/>
+        </w:rPr>
+      </w:pPr>
+      <w:r>
+        <w:rPr>
+          <w:lang w:val="en-US"/>
+        </w:rPr>
+        <w:t xml:space="preserve">In the “File” you can save the current project. </w:t>
+      </w:r>
+    </w:p>
+    <w:p>
+      <w:pPr>
+        <w:ind w:left="708"/>
+        <w:rPr>
+          <w:color w:val="FF0000"/>
+          <w:lang w:val="en-US"/>
+        </w:rPr>
+      </w:pPr>
+      <w:r>
+        <w:rPr>
+          <w:color w:val="FF0000"/>
+          <w:lang w:val="en-US"/>
+        </w:rPr>
+        <w:t>NOTE: The save</w:t>
+      </w:r>
+      <w:r>
+        <w:rPr>
+          <w:color w:val="FF0000"/>
+          <w:lang w:val="en-US"/>
+        </w:rPr>
+        <w:t xml:space="preserve"> </w:t>
+      </w:r>
+      <w:r>
+        <w:rPr>
+          <w:color w:val="FF0000"/>
+          <w:lang w:val="en-US"/>
+        </w:rPr>
+        <w:t>file must be in the same folder as the images</w:t>
+      </w:r>
+      <w:r>
+        <w:rPr>
+          <w:color w:val="FF0000"/>
+          <w:lang w:val="en-US"/>
+        </w:rPr>
+        <w:t xml:space="preserve"> when saving as “.</w:t>
       </w:r>
       <w:proofErr w:type="spellStart"/>
       <w:r>
         <w:rPr>
-          <w:lang w:val="en-US"/>
-        </w:rPr>
-        <w:t>plu</w:t>
+          <w:color w:val="FF0000"/>
+          <w:lang w:val="en-US"/>
+        </w:rPr>
+        <w:t>pnt</w:t>
       </w:r>
       <w:proofErr w:type="spellEnd"/>
       <w:r>
         <w:rPr>
-          <w:lang w:val="en-US"/>
-        </w:rPr>
-        <w:t xml:space="preserve"> as count such as “Capacitor #5”.</w:t>
-      </w:r>
-    </w:p>
-    <w:p>
-      <w:pPr>
-        <w:pStyle w:val="berschrift3"/>
-        <w:rPr>
-          <w:b/>
-          <w:bCs/>
-          <w:lang w:val="en-US"/>
-        </w:rPr>
-      </w:pPr>
-      <w:r>
-        <w:rPr>
-          <w:b/>
-          <w:bCs/>
-          <w:lang w:val="en-US"/>
-        </w:rPr>
-        <w:t>Deleting Categories and Components</w:t>
-      </w:r>
-    </w:p>
-    <w:p>
-      <w:pPr>
-        <w:rPr>
-          <w:lang w:val="en-US"/>
-        </w:rPr>
-      </w:pPr>
-      <w:r>
-        <w:rPr>
-          <w:lang w:val="en-US"/>
-        </w:rPr>
-        <w:t>Select the category or component you want to delete and click the “Delete” button.</w:t>
-      </w:r>
-    </w:p>
-    <w:p>
-      <w:pPr>
-        <w:pStyle w:val="berschrift3"/>
-        <w:rPr>
-          <w:b/>
-          <w:bCs/>
-          <w:lang w:val="en-US"/>
-        </w:rPr>
-      </w:pPr>
-      <w:r>
-        <w:rPr>
-          <w:b/>
-          <w:bCs/>
-          <w:lang w:val="en-US"/>
-        </w:rPr>
-        <w:t>Renaming Components</w:t>
-      </w:r>
-    </w:p>
-    <w:p>
-      <w:pPr>
-        <w:rPr>
-          <w:lang w:val="en-US"/>
-        </w:rPr>
-      </w:pPr>
-      <w:r>
-        <w:rPr>
-          <w:lang w:val="en-US"/>
-        </w:rPr>
-        <w:t>Right-click on a component or category and choose “Rename”.</w:t>
-      </w:r>
-    </w:p>
-    <w:p>
-      <w:pPr>
-        <w:pStyle w:val="berschrift3"/>
-        <w:rPr>
-          <w:b/>
-          <w:bCs/>
-          <w:lang w:val="en-US"/>
-        </w:rPr>
-      </w:pPr>
-      <w:r>
-        <w:rPr>
-          <w:b/>
-          <w:bCs/>
-          <w:lang w:val="en-US"/>
-        </w:rPr>
-        <w:lastRenderedPageBreak/>
-        <w:t>Changing the color of components</w:t>
-      </w:r>
-    </w:p>
-    <w:p>
-      <w:pPr>
-        <w:rPr>
-          <w:lang w:val="en-US"/>
-        </w:rPr>
-      </w:pPr>
-      <w:r>
-        <w:rPr>
-          <w:lang w:val="en-US"/>
-        </w:rPr>
-        <w:t>Click on the color besides the component name and choose any of your liking</w:t>
-      </w:r>
-    </w:p>
-    <w:p>
-      <w:pPr>
-        <w:pStyle w:val="berschrift3"/>
-        <w:rPr>
-          <w:b/>
-          <w:bCs/>
-          <w:lang w:val="en-US"/>
-        </w:rPr>
-      </w:pPr>
-      <w:r>
-        <w:rPr>
-          <w:b/>
-          <w:bCs/>
-          <w:lang w:val="en-US"/>
-        </w:rPr>
-        <w:t>Select PCB/ECU</w:t>
-      </w:r>
-    </w:p>
-    <w:p>
-      <w:pPr>
-        <w:rPr>
-          <w:lang w:val="en-US"/>
-        </w:rPr>
-      </w:pPr>
-      <w:r>
-        <w:rPr>
-          <w:lang w:val="en-US"/>
-        </w:rPr>
-        <w:t xml:space="preserve">In order to change the current edited PCB/ECU, expand the tree in the lower end of the Component and ECU Tree View. Double click </w:t>
-      </w:r>
-      <w:r>
-        <w:rPr>
-          <w:lang w:val="en-US"/>
-        </w:rPr>
-        <w:t>on “Top” or “Bottom” in the respective PCB/ECU to load the count and image.</w:t>
-      </w:r>
-    </w:p>
-    <w:p>
-      <w:pPr>
-        <w:pStyle w:val="berschrift3"/>
-        <w:rPr>
-          <w:b/>
-          <w:bCs/>
-          <w:lang w:val="en-US"/>
-        </w:rPr>
-      </w:pPr>
-      <w:r>
-        <w:rPr>
-          <w:b/>
-          <w:bCs/>
-          <w:lang w:val="en-US"/>
-        </w:rPr>
-        <w:t>Change Grid and Point Size</w:t>
-      </w:r>
-    </w:p>
-    <w:p>
-      <w:pPr>
-        <w:rPr>
-          <w:lang w:val="en-US"/>
-        </w:rPr>
-      </w:pPr>
-      <w:r>
-        <w:rPr>
-          <w:lang w:val="en-US"/>
-        </w:rPr>
-        <w:t>The button on the bottom of panel 1 adjust the size of the grid and the point size. Checkboxes enable or disable grid and points</w:t>
-      </w:r>
-    </w:p>
-    <w:p>
-      <w:pPr>
-        <w:pStyle w:val="berschrift2"/>
+          <w:color w:val="FF0000"/>
+          <w:lang w:val="en-US"/>
+        </w:rPr>
+        <w:t>” (old format). Use “.</w:t>
+      </w:r>
+      <w:proofErr w:type="spellStart"/>
+      <w:r>
+        <w:rPr>
+          <w:color w:val="FF0000"/>
+          <w:lang w:val="en-US"/>
+        </w:rPr>
+        <w:t>pnts</w:t>
+      </w:r>
+      <w:proofErr w:type="spellEnd"/>
+      <w:r>
+        <w:rPr>
+          <w:color w:val="FF0000"/>
+          <w:lang w:val="en-US"/>
+        </w:rPr>
+        <w:t>” as file extension if you don’t want to keep track of the files by yourself</w:t>
+      </w:r>
+    </w:p>
+    <w:p>
+      <w:pPr>
+        <w:ind w:left="708"/>
+        <w:rPr>
+          <w:lang w:val="en-US"/>
+        </w:rPr>
+      </w:pPr>
+      <w:r>
+        <w:rPr>
+          <w:lang w:val="en-US"/>
+        </w:rPr>
+        <w:t xml:space="preserve">You can export </w:t>
+      </w:r>
+      <w:r>
+        <w:rPr>
+          <w:lang w:val="en-US"/>
+        </w:rPr>
+        <w:t>the current project to a “</w:t>
+      </w:r>
+      <w:proofErr w:type="spellStart"/>
+      <w:r>
+        <w:rPr>
+          <w:lang w:val="en-US"/>
+        </w:rPr>
+        <w:t>Kalk</w:t>
+      </w:r>
+      <w:proofErr w:type="spellEnd"/>
+      <w:r>
+        <w:rPr>
+          <w:lang w:val="en-US"/>
+        </w:rPr>
+        <w:t>-BOM” like table with “Export Counts…” (See View-&gt;BOM View for a preview)</w:t>
+      </w:r>
+    </w:p>
+    <w:p>
+      <w:pPr>
+        <w:ind w:left="708"/>
+        <w:rPr>
+          <w:lang w:val="en-US"/>
+        </w:rPr>
+      </w:pPr>
+      <w:r>
+        <w:rPr>
+          <w:lang w:val="en-US"/>
+        </w:rPr>
+        <w:t>You can export detail images via “Export detail images”</w:t>
+      </w:r>
+    </w:p>
+    <w:p>
+      <w:pPr>
+        <w:ind w:left="708"/>
+        <w:rPr>
+          <w:lang w:val="en-US"/>
+        </w:rPr>
+      </w:pPr>
+      <w:r>
+        <w:rPr>
+          <w:lang w:val="en-US"/>
+        </w:rPr>
+        <w:t>You can reset the current project with “Reset”</w:t>
+      </w:r>
+    </w:p>
+    <w:p>
+      <w:pPr>
+        <w:ind w:left="708"/>
+        <w:rPr>
+          <w:lang w:val="en-US"/>
+        </w:rPr>
+      </w:pPr>
+      <w:r>
+        <w:rPr>
+          <w:lang w:val="en-US"/>
+        </w:rPr>
+        <w:t xml:space="preserve">You can load an old project through the </w:t>
+      </w:r>
+      <w:r>
+        <w:rPr>
+          <w:lang w:val="en-US"/>
+        </w:rPr>
+        <w:t>“</w:t>
+      </w:r>
+      <w:r>
+        <w:rPr>
+          <w:lang w:val="en-US"/>
+        </w:rPr>
+        <w:t>Recent</w:t>
+      </w:r>
+      <w:r>
+        <w:rPr>
+          <w:lang w:val="en-US"/>
+        </w:rPr>
+        <w:t>l</w:t>
+      </w:r>
+      <w:r>
+        <w:rPr>
+          <w:lang w:val="en-US"/>
+        </w:rPr>
+        <w:t>y Used</w:t>
+      </w:r>
+      <w:r>
+        <w:rPr>
+          <w:lang w:val="en-US"/>
+        </w:rPr>
+        <w:t>”</w:t>
+      </w:r>
+      <w:r>
+        <w:rPr>
+          <w:lang w:val="en-US"/>
+        </w:rPr>
+        <w:t xml:space="preserve"> interface, by loading it explicitly or by </w:t>
+      </w:r>
+      <w:proofErr w:type="spellStart"/>
+      <w:r>
+        <w:rPr>
+          <w:lang w:val="en-US"/>
+        </w:rPr>
+        <w:t>drag&amp;drop</w:t>
+      </w:r>
+      <w:proofErr w:type="spellEnd"/>
+      <w:r>
+        <w:rPr>
+          <w:lang w:val="en-US"/>
+        </w:rPr>
+        <w:t xml:space="preserve"> over the Graphics View</w:t>
+      </w:r>
+      <w:r>
+        <w:rPr>
+          <w:lang w:val="en-US"/>
+        </w:rPr>
+        <w:t>.</w:t>
+      </w:r>
+    </w:p>
+    <w:p>
+      <w:pPr>
+        <w:ind w:left="708"/>
+        <w:rPr>
+          <w:lang w:val="en-US"/>
+        </w:rPr>
+      </w:pPr>
+      <w:r>
+        <w:rPr>
+          <w:lang w:val="en-US"/>
+        </w:rPr>
+        <w:t>Under the “View” Menu you can generate a preview table, which will be exported under “Export Counts”</w:t>
+      </w:r>
+    </w:p>
+    <w:p>
+      <w:pPr>
+        <w:rPr>
+          <w:lang w:val="en-US"/>
+        </w:rPr>
+      </w:pPr>
+    </w:p>
+    <w:p>
+      <w:pPr>
+        <w:pStyle w:val="berschrift1"/>
         <w:rPr>
           <w:b/>
           <w:bCs/>
@@ -1946,488 +2624,21 @@
           <w:u w:val="single"/>
           <w:lang w:val="en-US"/>
         </w:rPr>
-        <w:t>Graphics View</w:t>
-      </w:r>
-    </w:p>
-    <w:p>
-      <w:pPr>
-        <w:rPr>
-          <w:lang w:val="en-US"/>
-        </w:rPr>
-      </w:pPr>
-      <w:r>
-        <w:rPr>
-          <w:lang w:val="en-US"/>
-        </w:rPr>
-        <w:t xml:space="preserve">In this pane the current image is displayed. </w:t>
-      </w:r>
-    </w:p>
-    <w:p>
-      <w:pPr>
-        <w:pStyle w:val="berschrift3"/>
-        <w:rPr>
-          <w:b/>
-          <w:bCs/>
-          <w:lang w:val="en-US"/>
-        </w:rPr>
-      </w:pPr>
-      <w:r>
-        <w:rPr>
-          <w:b/>
-          <w:bCs/>
-          <w:lang w:val="en-US"/>
-        </w:rPr>
-        <w:t>Counting</w:t>
-      </w:r>
-    </w:p>
-    <w:p>
-      <w:pPr>
-        <w:rPr>
-          <w:lang w:val="en-US"/>
-        </w:rPr>
-      </w:pPr>
-      <w:r>
-        <w:rPr>
-          <w:lang w:val="en-US"/>
-        </w:rPr>
-        <w:t>Be sure that “Edit Counts” is selected in the Toolbar or in the “Edit” menu.</w:t>
-      </w:r>
-    </w:p>
-    <w:p>
-      <w:pPr>
-        <w:rPr>
-          <w:lang w:val="en-US"/>
-        </w:rPr>
-      </w:pPr>
-      <w:r>
-        <w:rPr>
-          <w:lang w:val="en-US"/>
-        </w:rPr>
-        <w:t xml:space="preserve">In order to count select a component in panel 1. </w:t>
-      </w:r>
-    </w:p>
-    <w:p>
-      <w:pPr>
-        <w:rPr>
-          <w:lang w:val="en-US"/>
-        </w:rPr>
-      </w:pPr>
-      <w:r>
-        <w:rPr>
-          <w:lang w:val="en-US"/>
-        </w:rPr>
-        <w:t>Hover the mouse over the image in press “CTRL” while clicking. This will add a count to the PCB.</w:t>
-      </w:r>
-    </w:p>
-    <w:p>
-      <w:pPr>
-        <w:pStyle w:val="berschrift3"/>
-        <w:rPr>
-          <w:b/>
-          <w:bCs/>
-          <w:lang w:val="en-US"/>
-        </w:rPr>
-      </w:pPr>
-      <w:r>
-        <w:rPr>
-          <w:b/>
-          <w:bCs/>
-          <w:lang w:val="en-US"/>
-        </w:rPr>
-        <w:t xml:space="preserve">Removing Counts </w:t>
-      </w:r>
-    </w:p>
-    <w:p>
-      <w:pPr>
-        <w:rPr>
-          <w:lang w:val="en-US"/>
-        </w:rPr>
-      </w:pPr>
-      <w:r>
-        <w:rPr>
-          <w:lang w:val="en-US"/>
-        </w:rPr>
-        <w:t>Be sure that “Edit Counts” is selected in the Toolbar or in the “Edit” menu.</w:t>
-      </w:r>
-    </w:p>
-    <w:p>
-      <w:pPr>
-        <w:rPr>
-          <w:lang w:val="en-US"/>
-        </w:rPr>
-      </w:pPr>
-      <w:r>
-        <w:rPr>
-          <w:lang w:val="en-US"/>
-        </w:rPr>
-        <w:t>Hover the mouse over panel 2. Press “Shift” and drag the mouse over the counts you want to delete. The counts will be selected as visible by a thin red circle around them. Press “del” to delete.</w:t>
-      </w:r>
-    </w:p>
-    <w:p>
-      <w:pPr>
-        <w:pStyle w:val="berschrift3"/>
-        <w:rPr>
-          <w:b/>
-          <w:bCs/>
-          <w:lang w:val="en-US"/>
-        </w:rPr>
-      </w:pPr>
-      <w:r>
-        <w:rPr>
-          <w:b/>
-          <w:bCs/>
-          <w:lang w:val="en-US"/>
-        </w:rPr>
-        <w:t>General Controls</w:t>
-      </w:r>
-    </w:p>
-    <w:p>
-      <w:pPr>
-        <w:rPr>
-          <w:lang w:val="en-US"/>
-        </w:rPr>
-      </w:pPr>
-      <w:r>
-        <w:rPr>
-          <w:lang w:val="en-US"/>
-        </w:rPr>
-        <w:t>Zoom by using the mouse wheel and drag the image by clicking and dragging.</w:t>
-      </w:r>
-    </w:p>
-    <w:p>
-      <w:pPr>
-        <w:rPr>
-          <w:lang w:val="en-US"/>
-        </w:rPr>
-      </w:pPr>
-      <w:r>
-        <w:rPr>
-          <w:lang w:val="en-US"/>
-        </w:rPr>
-        <w:t>See also in the help menu</w:t>
-      </w:r>
-    </w:p>
-    <w:p>
-      <w:pPr>
-        <w:pStyle w:val="berschrift2"/>
-        <w:rPr>
-          <w:b/>
-          <w:bCs/>
-          <w:u w:val="single"/>
-          <w:lang w:val="en-US"/>
-        </w:rPr>
-      </w:pPr>
-      <w:r>
-        <w:rPr>
-          <w:b/>
-          <w:bCs/>
-          <w:u w:val="single"/>
-          <w:lang w:val="en-US"/>
-        </w:rPr>
-        <w:t>Component Details</w:t>
-      </w:r>
-    </w:p>
-    <w:p>
-      <w:pPr>
-        <w:rPr>
-          <w:lang w:val="en-US"/>
-        </w:rPr>
-      </w:pPr>
-      <w:r>
-        <w:rPr>
-          <w:lang w:val="en-US"/>
-        </w:rPr>
-        <w:t>In this pane you can edit component details which will be saved. You can also change the name and Top/Bottom assignment of the current PCB in the uppermost fields.</w:t>
-      </w:r>
-    </w:p>
-    <w:p>
-      <w:pPr>
-        <w:pStyle w:val="berschrift2"/>
-        <w:rPr>
-          <w:b/>
-          <w:bCs/>
-          <w:u w:val="single"/>
-          <w:lang w:val="en-US"/>
-        </w:rPr>
-      </w:pPr>
-      <w:r>
-        <w:rPr>
-          <w:b/>
-          <w:bCs/>
-          <w:u w:val="single"/>
-          <w:lang w:val="en-US"/>
-        </w:rPr>
-        <w:t>Toolbar</w:t>
-      </w:r>
-    </w:p>
-    <w:p>
-      <w:pPr>
-        <w:rPr>
-          <w:lang w:val="en-US"/>
-        </w:rPr>
-      </w:pPr>
-      <w:r>
-        <w:rPr>
-          <w:lang w:val="en-US"/>
-        </w:rPr>
-        <w:t>Here you can change the edit modes “Edit Counts” and “Edit Measures”.</w:t>
-      </w:r>
-    </w:p>
-    <w:p>
-      <w:pPr>
-        <w:rPr>
-          <w:lang w:val="en-US"/>
-        </w:rPr>
-      </w:pPr>
-      <w:r>
-        <w:rPr>
-          <w:lang w:val="en-US"/>
-        </w:rPr>
-        <w:t xml:space="preserve">“Edit Counts” is the default mode and works as described in the Graphics View Chapter. </w:t>
-      </w:r>
-    </w:p>
-    <w:p>
-      <w:pPr>
-        <w:rPr>
-          <w:lang w:val="en-US"/>
-        </w:rPr>
-      </w:pPr>
-      <w:r>
-        <w:rPr>
-          <w:lang w:val="en-US"/>
-        </w:rPr>
-        <w:t>In “Edit Measures” you can measure the dimensions of components</w:t>
-      </w:r>
-    </w:p>
-    <w:p>
-      <w:pPr>
-        <w:rPr>
-          <w:lang w:val="en-US"/>
-        </w:rPr>
-      </w:pPr>
-      <w:r>
-        <w:rPr>
-          <w:lang w:val="en-US"/>
-        </w:rPr>
-        <w:t>For this click on “Edit Measures”</w:t>
-      </w:r>
-    </w:p>
-    <w:p>
-      <w:pPr>
-        <w:rPr>
-          <w:lang w:val="en-US"/>
-        </w:rPr>
-      </w:pPr>
-      <w:r>
-        <w:rPr>
-          <w:lang w:val="en-US"/>
-        </w:rPr>
-        <w:t xml:space="preserve">Click on the image while holding “C”. Drag the mouse so that the resulting rectangle covers the PCB. Release the mouse and a dialog will pop up, asking for the width of the selected region in mm. Now the image is calibrated. To measure click again on the image and hold “M”. Drag the mouse over the area you want to measure and release the drag. A new rectangle will be drawn also showing the dimensions. </w:t>
-      </w:r>
-    </w:p>
-    <w:p>
-      <w:pPr>
-        <w:rPr>
-          <w:lang w:val="en-US"/>
-        </w:rPr>
-      </w:pPr>
-      <w:r>
-        <w:rPr>
-          <w:lang w:val="en-US"/>
-        </w:rPr>
-        <w:t>Rectangles can be removed by the same procedure as counts.</w:t>
-      </w:r>
-    </w:p>
-    <w:p>
-      <w:pPr>
-        <w:rPr>
-          <w:lang w:val="en-US"/>
-        </w:rPr>
-      </w:pPr>
-    </w:p>
-    <w:p>
-      <w:pPr>
-        <w:pStyle w:val="berschrift1"/>
-        <w:rPr>
-          <w:b/>
-          <w:bCs/>
-          <w:u w:val="single"/>
-          <w:lang w:val="en-US"/>
-        </w:rPr>
-      </w:pPr>
-      <w:r>
-        <w:rPr>
-          <w:b/>
-          <w:bCs/>
-          <w:u w:val="single"/>
-          <w:lang w:val="en-US"/>
-        </w:rPr>
-        <w:lastRenderedPageBreak/>
-        <w:t>Exporting, Saving and Loading of Projects</w:t>
-      </w:r>
-    </w:p>
-    <w:p>
-      <w:pPr>
-        <w:rPr>
-          <w:lang w:val="en-US"/>
-        </w:rPr>
-      </w:pPr>
-      <w:r>
-        <w:rPr>
-          <w:lang w:val="en-US"/>
-        </w:rPr>
-        <w:t xml:space="preserve">In the “File” you can save the current project. </w:t>
-      </w:r>
-    </w:p>
-    <w:p>
-      <w:pPr>
-        <w:rPr>
-          <w:color w:val="FF0000"/>
-          <w:lang w:val="en-US"/>
-        </w:rPr>
-      </w:pPr>
-      <w:r>
-        <w:rPr>
-          <w:color w:val="FF0000"/>
-          <w:lang w:val="en-US"/>
-        </w:rPr>
-        <w:t>NOTE: The save</w:t>
-      </w:r>
-      <w:r>
-        <w:rPr>
-          <w:color w:val="FF0000"/>
-          <w:lang w:val="en-US"/>
-        </w:rPr>
-        <w:t xml:space="preserve"> </w:t>
-      </w:r>
-      <w:r>
-        <w:rPr>
-          <w:color w:val="FF0000"/>
-          <w:lang w:val="en-US"/>
-        </w:rPr>
-        <w:t>file must be in the same folder as the images</w:t>
-      </w:r>
-    </w:p>
-    <w:p>
-      <w:pPr>
-        <w:rPr>
-          <w:lang w:val="en-US"/>
-        </w:rPr>
-      </w:pPr>
-      <w:r>
-        <w:rPr>
-          <w:lang w:val="en-US"/>
-        </w:rPr>
-        <w:t xml:space="preserve">You can export </w:t>
-      </w:r>
-      <w:r>
-        <w:rPr>
-          <w:lang w:val="en-US"/>
-        </w:rPr>
-        <w:t>the current project to a “</w:t>
-      </w:r>
-      <w:proofErr w:type="spellStart"/>
-      <w:r>
-        <w:rPr>
-          <w:lang w:val="en-US"/>
-        </w:rPr>
-        <w:t>Kalk</w:t>
-      </w:r>
-      <w:proofErr w:type="spellEnd"/>
-      <w:r>
-        <w:rPr>
-          <w:lang w:val="en-US"/>
-        </w:rPr>
-        <w:t>-BOM” like table with “Export Counts…” (See View-&gt;BOM View for a preview)</w:t>
-      </w:r>
-    </w:p>
-    <w:p>
-      <w:pPr>
-        <w:rPr>
-          <w:lang w:val="en-US"/>
-        </w:rPr>
-      </w:pPr>
-      <w:r>
-        <w:rPr>
-          <w:lang w:val="en-US"/>
-        </w:rPr>
-        <w:t>You can export detail images via “Export detail images”</w:t>
-      </w:r>
-    </w:p>
-    <w:p>
-      <w:pPr>
-        <w:rPr>
-          <w:lang w:val="en-US"/>
-        </w:rPr>
-      </w:pPr>
-      <w:r>
-        <w:rPr>
-          <w:lang w:val="en-US"/>
-        </w:rPr>
-        <w:t>You can reset the current project with “Reset”</w:t>
-      </w:r>
-    </w:p>
-    <w:p>
-      <w:pPr>
-        <w:rPr>
-          <w:lang w:val="en-US"/>
-        </w:rPr>
-      </w:pPr>
-      <w:r>
-        <w:rPr>
-          <w:lang w:val="en-US"/>
-        </w:rPr>
-        <w:t xml:space="preserve">You can load an old project through the </w:t>
-      </w:r>
-      <w:r>
-        <w:rPr>
-          <w:lang w:val="en-US"/>
-        </w:rPr>
-        <w:t>“</w:t>
-      </w:r>
-      <w:r>
-        <w:rPr>
-          <w:lang w:val="en-US"/>
-        </w:rPr>
-        <w:t>Recent</w:t>
-      </w:r>
-      <w:r>
-        <w:rPr>
-          <w:lang w:val="en-US"/>
-        </w:rPr>
-        <w:t>l</w:t>
-      </w:r>
-      <w:r>
-        <w:rPr>
-          <w:lang w:val="en-US"/>
-        </w:rPr>
-        <w:t>y Used</w:t>
-      </w:r>
-      <w:r>
-        <w:rPr>
-          <w:lang w:val="en-US"/>
-        </w:rPr>
-        <w:t>”</w:t>
-      </w:r>
-      <w:r>
-        <w:rPr>
-          <w:lang w:val="en-US"/>
-        </w:rPr>
-        <w:t xml:space="preserve"> interface, by loading it explicitly or by </w:t>
-      </w:r>
-      <w:proofErr w:type="spellStart"/>
-      <w:r>
-        <w:rPr>
-          <w:lang w:val="en-US"/>
-        </w:rPr>
-        <w:t>drag&amp;drop</w:t>
-      </w:r>
-      <w:proofErr w:type="spellEnd"/>
-      <w:r>
-        <w:rPr>
-          <w:lang w:val="en-US"/>
-        </w:rPr>
-        <w:t xml:space="preserve"> over the Graphics View</w:t>
+        <w:t>Errors &amp; Issues</w:t>
+      </w:r>
+    </w:p>
+    <w:p>
+      <w:pPr>
+        <w:ind w:firstLine="708"/>
+        <w:rPr>
+          <w:lang w:val="en-US"/>
+        </w:rPr>
+      </w:pPr>
+      <w:r>
+        <w:rPr>
+          <w:lang w:val="en-US"/>
+        </w:rPr>
+        <w:t>If the app breaks feel free to contact gs@ecs-network.com</w:t>
       </w:r>
     </w:p>
     <w:sectPr>

</xml_diff>